<commit_message>
Updated file locations and Explaintations
</commit_message>
<xml_diff>
--- a/AUTH SERVICE FOR SUPABASE CODE.docx
+++ b/AUTH SERVICE FOR SUPABASE CODE.docx
@@ -27,7 +27,6 @@
         <w:t>import '</w:t>
       </w:r>
       <w:proofErr w:type="spellStart"/>
-      <w:proofErr w:type="gramStart"/>
       <w:r>
         <w:t>package:supabase_flutter</w:t>
       </w:r>
@@ -40,7 +39,6 @@
         <w:t>supabase_flutter.dart</w:t>
       </w:r>
       <w:proofErr w:type="spellEnd"/>
-      <w:proofErr w:type="gramEnd"/>
       <w:r>
         <w:t>';</w:t>
       </w:r>
@@ -71,13 +69,8 @@
         <w:t xml:space="preserve"> _auth = </w:t>
       </w:r>
       <w:proofErr w:type="spellStart"/>
-      <w:proofErr w:type="gramStart"/>
-      <w:r>
-        <w:t>Supabase.instance.client</w:t>
-      </w:r>
-      <w:proofErr w:type="gramEnd"/>
-      <w:r>
-        <w:t>.auth</w:t>
+      <w:r>
+        <w:t>Supabase.instance.client.auth</w:t>
       </w:r>
       <w:proofErr w:type="spellEnd"/>
       <w:r>
@@ -97,17 +90,77 @@
         <w:t xml:space="preserve">&gt; </w:t>
       </w:r>
       <w:proofErr w:type="spellStart"/>
-      <w:proofErr w:type="gramStart"/>
       <w:r>
         <w:t>signIn</w:t>
       </w:r>
       <w:proofErr w:type="spellEnd"/>
       <w:r>
+        <w:t>({</w:t>
+      </w:r>
+    </w:p>
+    <w:p>
+      <w:r>
+        <w:t>    required String email,</w:t>
+      </w:r>
+    </w:p>
+    <w:p>
+      <w:r>
+        <w:t>    required String password,</w:t>
+      </w:r>
+    </w:p>
+    <w:p>
+      <w:r>
+        <w:t>  }) async {</w:t>
+      </w:r>
+    </w:p>
+    <w:p>
+      <w:r>
+        <w:t>    return await _</w:t>
+      </w:r>
+      <w:proofErr w:type="spellStart"/>
+      <w:r>
+        <w:t>auth.signInWithPassword</w:t>
+      </w:r>
+      <w:proofErr w:type="spellEnd"/>
+      <w:r>
         <w:t>(</w:t>
       </w:r>
-      <w:proofErr w:type="gramEnd"/>
-      <w:r>
-        <w:t>{</w:t>
+    </w:p>
+    <w:p>
+      <w:r>
+        <w:t>      email: email,</w:t>
+      </w:r>
+    </w:p>
+    <w:p>
+      <w:r>
+        <w:t>      password: password,</w:t>
+      </w:r>
+    </w:p>
+    <w:p>
+      <w:r>
+        <w:t>    );  }</w:t>
+      </w:r>
+    </w:p>
+    <w:p/>
+    <w:p>
+      <w:r>
+        <w:t>  Future&lt;</w:t>
+      </w:r>
+      <w:proofErr w:type="spellStart"/>
+      <w:r>
+        <w:t>AuthResponse</w:t>
+      </w:r>
+      <w:proofErr w:type="spellEnd"/>
+      <w:r>
+        <w:t xml:space="preserve">&gt; </w:t>
+      </w:r>
+      <w:proofErr w:type="spellStart"/>
+      <w:r>
+        <w:t>signUp</w:t>
+      </w:r>
+      <w:proofErr w:type="spellEnd"/>
+      <w:r>
+        <w:t>({</w:t>
       </w:r>
     </w:p>
     <w:p>
@@ -130,12 +183,10 @@
         <w:t>    return await _</w:t>
       </w:r>
       <w:proofErr w:type="spellStart"/>
-      <w:proofErr w:type="gramStart"/>
-      <w:r>
-        <w:t>auth.signInWithPassword</w:t>
-      </w:r>
-      <w:proofErr w:type="spellEnd"/>
-      <w:proofErr w:type="gramEnd"/>
+      <w:r>
+        <w:t>auth.signUp</w:t>
+      </w:r>
+      <w:proofErr w:type="spellEnd"/>
       <w:r>
         <w:t>(</w:t>
       </w:r>
@@ -152,104 +203,27 @@
     </w:p>
     <w:p>
       <w:r>
-        <w:t>    );  }</w:t>
+        <w:t>    );</w:t>
+      </w:r>
+      <w:r>
+        <w:t xml:space="preserve"> </w:t>
+      </w:r>
+      <w:r>
+        <w:t>}</w:t>
       </w:r>
     </w:p>
     <w:p/>
     <w:p>
       <w:r>
-        <w:t>  Future&lt;</w:t>
-      </w:r>
-      <w:proofErr w:type="spellStart"/>
-      <w:r>
-        <w:t>AuthResponse</w:t>
-      </w:r>
-      <w:proofErr w:type="spellEnd"/>
-      <w:r>
-        <w:t xml:space="preserve">&gt; </w:t>
-      </w:r>
-      <w:proofErr w:type="spellStart"/>
-      <w:proofErr w:type="gramStart"/>
-      <w:r>
-        <w:t>signUp</w:t>
-      </w:r>
-      <w:proofErr w:type="spellEnd"/>
-      <w:r>
-        <w:t>(</w:t>
-      </w:r>
-      <w:proofErr w:type="gramEnd"/>
-      <w:r>
-        <w:t>{</w:t>
-      </w:r>
-    </w:p>
-    <w:p>
-      <w:r>
-        <w:t>    required String email,</w:t>
-      </w:r>
-    </w:p>
-    <w:p>
-      <w:r>
-        <w:t>    required String password,</w:t>
-      </w:r>
-    </w:p>
-    <w:p>
-      <w:r>
-        <w:t>  }) async {</w:t>
-      </w:r>
-    </w:p>
-    <w:p>
-      <w:r>
-        <w:t>    return await _</w:t>
-      </w:r>
-      <w:proofErr w:type="spellStart"/>
-      <w:proofErr w:type="gramStart"/>
-      <w:r>
-        <w:t>auth.signUp</w:t>
-      </w:r>
-      <w:proofErr w:type="spellEnd"/>
-      <w:proofErr w:type="gramEnd"/>
-      <w:r>
-        <w:t>(</w:t>
-      </w:r>
-    </w:p>
-    <w:p>
-      <w:r>
-        <w:t>      email: email,</w:t>
-      </w:r>
-    </w:p>
-    <w:p>
-      <w:r>
-        <w:t>      password: password,</w:t>
-      </w:r>
-    </w:p>
-    <w:p>
-      <w:r>
-        <w:t>    );</w:t>
-      </w:r>
-      <w:r>
-        <w:t xml:space="preserve"> </w:t>
-      </w:r>
-      <w:r>
-        <w:t>}</w:t>
-      </w:r>
-    </w:p>
-    <w:p/>
-    <w:p>
-      <w:r>
         <w:t xml:space="preserve">  Future&lt;void&gt; </w:t>
       </w:r>
       <w:proofErr w:type="spellStart"/>
-      <w:proofErr w:type="gramStart"/>
       <w:r>
         <w:t>signOut</w:t>
       </w:r>
       <w:proofErr w:type="spellEnd"/>
       <w:r>
-        <w:t>(</w:t>
-      </w:r>
-      <w:proofErr w:type="gramEnd"/>
-      <w:r>
-        <w:t>) async {</w:t>
+        <w:t>() async {</w:t>
       </w:r>
     </w:p>
     <w:p>
@@ -257,12 +231,10 @@
         <w:t>    await _</w:t>
       </w:r>
       <w:proofErr w:type="spellStart"/>
-      <w:proofErr w:type="gramStart"/>
       <w:r>
         <w:t>auth.signOut</w:t>
       </w:r>
       <w:proofErr w:type="spellEnd"/>
-      <w:proofErr w:type="gramEnd"/>
       <w:r>
         <w:t>();</w:t>
       </w:r>
@@ -362,17 +334,12 @@
         </w:numPr>
       </w:pPr>
       <w:proofErr w:type="spellStart"/>
-      <w:proofErr w:type="gramStart"/>
       <w:r>
         <w:t>signOut</w:t>
       </w:r>
       <w:proofErr w:type="spellEnd"/>
       <w:r>
-        <w:t>(</w:t>
-      </w:r>
-      <w:proofErr w:type="gramEnd"/>
-      <w:r>
-        <w:t>) — sign the current user out</w:t>
+        <w:t>() — sign the current user out</w:t>
       </w:r>
     </w:p>
     <w:p>
@@ -402,7 +369,6 @@
         <w:t>import '</w:t>
       </w:r>
       <w:proofErr w:type="spellStart"/>
-      <w:proofErr w:type="gramStart"/>
       <w:r>
         <w:t>package:supabase_flutter</w:t>
       </w:r>
@@ -415,7 +381,6 @@
         <w:t>supabase_flutter.dart</w:t>
       </w:r>
       <w:proofErr w:type="spellEnd"/>
-      <w:proofErr w:type="gramEnd"/>
       <w:r>
         <w:t>';</w:t>
       </w:r>
@@ -467,51 +432,36 @@
       </w:r>
       <w:proofErr w:type="spellEnd"/>
       <w:r>
+        <w:t xml:space="preserve"> {</w:t>
+      </w:r>
+      <w:r>
         <w:t xml:space="preserve"> </w:t>
       </w:r>
-      <w:proofErr w:type="gramStart"/>
-      <w:r>
-        <w:t>{</w:t>
+      <w:r>
+        <w:t xml:space="preserve">final </w:t>
+      </w:r>
+      <w:proofErr w:type="spellStart"/>
+      <w:r>
+        <w:t>GoTrueClient</w:t>
+      </w:r>
+      <w:proofErr w:type="spellEnd"/>
+      <w:r>
+        <w:t xml:space="preserve"> _auth = </w:t>
+      </w:r>
+      <w:proofErr w:type="spellStart"/>
+      <w:r>
+        <w:t>Supabase.instance.client.auth</w:t>
+      </w:r>
+      <w:proofErr w:type="spellEnd"/>
+      <w:r>
+        <w:t>;</w:t>
       </w:r>
       <w:r>
         <w:t xml:space="preserve"> </w:t>
       </w:r>
       <w:r>
-        <w:t>final</w:t>
-      </w:r>
-      <w:proofErr w:type="gramEnd"/>
-      <w:r>
-        <w:t xml:space="preserve"> </w:t>
-      </w:r>
-      <w:proofErr w:type="spellStart"/>
-      <w:r>
-        <w:t>GoTrueClient</w:t>
-      </w:r>
-      <w:proofErr w:type="spellEnd"/>
-      <w:r>
-        <w:t xml:space="preserve"> _auth = </w:t>
-      </w:r>
-      <w:proofErr w:type="spellStart"/>
-      <w:proofErr w:type="gramStart"/>
-      <w:r>
-        <w:t>Supabase.instance.client</w:t>
-      </w:r>
-      <w:proofErr w:type="gramEnd"/>
-      <w:r>
-        <w:t>.auth</w:t>
-      </w:r>
-      <w:proofErr w:type="spellEnd"/>
-      <w:proofErr w:type="gramStart"/>
-      <w:r>
-        <w:t>;</w:t>
-      </w:r>
-      <w:r>
-        <w:t xml:space="preserve"> </w:t>
-      </w:r>
-      <w:r>
         <w:t>}</w:t>
       </w:r>
-      <w:proofErr w:type="gramEnd"/>
     </w:p>
     <w:p>
       <w:pPr>
@@ -608,17 +558,12 @@
         <w:t xml:space="preserve">&gt; </w:t>
       </w:r>
       <w:proofErr w:type="spellStart"/>
-      <w:proofErr w:type="gramStart"/>
       <w:r>
         <w:t>signIn</w:t>
       </w:r>
       <w:proofErr w:type="spellEnd"/>
       <w:r>
-        <w:t>(</w:t>
-      </w:r>
-      <w:proofErr w:type="gramEnd"/>
-      <w:r>
-        <w:t>{</w:t>
+        <w:t>({</w:t>
       </w:r>
     </w:p>
     <w:p>
@@ -641,12 +586,10 @@
         <w:t xml:space="preserve">  return await _</w:t>
       </w:r>
       <w:proofErr w:type="spellStart"/>
-      <w:proofErr w:type="gramStart"/>
       <w:r>
         <w:t>auth.signInWithPassword</w:t>
       </w:r>
       <w:proofErr w:type="spellEnd"/>
-      <w:proofErr w:type="gramEnd"/>
       <w:r>
         <w:t>(</w:t>
       </w:r>
@@ -727,12 +670,10 @@
         <w:t>_</w:t>
       </w:r>
       <w:proofErr w:type="spellStart"/>
-      <w:proofErr w:type="gramStart"/>
       <w:r>
         <w:t>auth.signInWithPassword</w:t>
       </w:r>
       <w:proofErr w:type="spellEnd"/>
-      <w:proofErr w:type="gramEnd"/>
       <w:r>
         <w:t xml:space="preserve">(...) — calls </w:t>
       </w:r>
@@ -772,12 +713,10 @@
         <w:t xml:space="preserve">On success </w:t>
       </w:r>
       <w:proofErr w:type="spellStart"/>
-      <w:proofErr w:type="gramStart"/>
       <w:r>
         <w:t>response.session</w:t>
       </w:r>
       <w:proofErr w:type="spellEnd"/>
-      <w:proofErr w:type="gramEnd"/>
       <w:r>
         <w:t xml:space="preserve"> (and </w:t>
       </w:r>
@@ -802,12 +741,10 @@
         <w:t xml:space="preserve">On failure </w:t>
       </w:r>
       <w:proofErr w:type="spellStart"/>
-      <w:proofErr w:type="gramStart"/>
       <w:r>
         <w:t>response.error</w:t>
       </w:r>
       <w:proofErr w:type="spellEnd"/>
-      <w:proofErr w:type="gramEnd"/>
       <w:r>
         <w:t xml:space="preserve"> will be set with details.</w:t>
       </w:r>
@@ -843,17 +780,12 @@
         <w:t xml:space="preserve">&gt; </w:t>
       </w:r>
       <w:proofErr w:type="spellStart"/>
-      <w:proofErr w:type="gramStart"/>
       <w:r>
         <w:t>signUp</w:t>
       </w:r>
       <w:proofErr w:type="spellEnd"/>
       <w:r>
-        <w:t>(</w:t>
-      </w:r>
-      <w:proofErr w:type="gramEnd"/>
-      <w:r>
-        <w:t>{</w:t>
+        <w:t>({</w:t>
       </w:r>
     </w:p>
     <w:p>
@@ -876,12 +808,10 @@
         <w:t xml:space="preserve">  return await _</w:t>
       </w:r>
       <w:proofErr w:type="spellStart"/>
-      <w:proofErr w:type="gramStart"/>
       <w:r>
         <w:t>auth.signUp</w:t>
       </w:r>
       <w:proofErr w:type="spellEnd"/>
-      <w:proofErr w:type="gramEnd"/>
       <w:r>
         <w:t>(</w:t>
       </w:r>
@@ -977,12 +907,10 @@
         <w:t xml:space="preserve">Check </w:t>
       </w:r>
       <w:proofErr w:type="spellStart"/>
-      <w:proofErr w:type="gramStart"/>
       <w:r>
         <w:t>response.error</w:t>
       </w:r>
       <w:proofErr w:type="spellEnd"/>
-      <w:proofErr w:type="gramEnd"/>
       <w:r>
         <w:t xml:space="preserve"> to see if sign-up failed (weak password, duplicate email, etc).</w:t>
       </w:r>
@@ -1010,17 +938,12 @@
         <w:t xml:space="preserve">Future&lt;void&gt; </w:t>
       </w:r>
       <w:proofErr w:type="spellStart"/>
-      <w:proofErr w:type="gramStart"/>
       <w:r>
         <w:t>signOut</w:t>
       </w:r>
       <w:proofErr w:type="spellEnd"/>
       <w:r>
-        <w:t>(</w:t>
-      </w:r>
-      <w:proofErr w:type="gramEnd"/>
-      <w:r>
-        <w:t>) async {</w:t>
+        <w:t>() async {</w:t>
       </w:r>
     </w:p>
     <w:p>
@@ -1028,12 +951,10 @@
         <w:t xml:space="preserve">  await _</w:t>
       </w:r>
       <w:proofErr w:type="spellStart"/>
-      <w:proofErr w:type="gramStart"/>
       <w:r>
         <w:t>auth.signOut</w:t>
       </w:r>
       <w:proofErr w:type="spellEnd"/>
-      <w:proofErr w:type="gramEnd"/>
       <w:r>
         <w:t>();</w:t>
       </w:r>
@@ -1092,17 +1013,12 @@
         <w:t xml:space="preserve"> = </w:t>
       </w:r>
       <w:proofErr w:type="spellStart"/>
-      <w:proofErr w:type="gramStart"/>
       <w:r>
         <w:t>AuthService</w:t>
       </w:r>
       <w:proofErr w:type="spellEnd"/>
       <w:r>
-        <w:t>(</w:t>
-      </w:r>
-      <w:proofErr w:type="gramEnd"/>
-      <w:r>
-        <w:t>);</w:t>
+        <w:t>();</w:t>
       </w:r>
     </w:p>
     <w:p>
@@ -1128,17 +1044,12 @@
         <w:t>if (</w:t>
       </w:r>
       <w:proofErr w:type="spellStart"/>
-      <w:proofErr w:type="gramStart"/>
       <w:r>
         <w:t>res.error</w:t>
       </w:r>
       <w:proofErr w:type="spellEnd"/>
       <w:r>
-        <w:t xml:space="preserve"> !=</w:t>
-      </w:r>
-      <w:proofErr w:type="gramEnd"/>
-      <w:r>
-        <w:t xml:space="preserve"> null) {</w:t>
+        <w:t xml:space="preserve"> != null) {</w:t>
       </w:r>
     </w:p>
     <w:p>
@@ -1147,13 +1058,8 @@
         <w:t xml:space="preserve">  // show error: </w:t>
       </w:r>
       <w:proofErr w:type="spellStart"/>
-      <w:proofErr w:type="gramStart"/>
-      <w:r>
-        <w:t>res.error!.</w:t>
-      </w:r>
-      <w:proofErr w:type="gramEnd"/>
-      <w:r>
-        <w:t>message</w:t>
+      <w:r>
+        <w:t>res.error!.message</w:t>
       </w:r>
       <w:proofErr w:type="spellEnd"/>
     </w:p>
@@ -1167,12 +1073,10 @@
         <w:t xml:space="preserve">  // success: </w:t>
       </w:r>
       <w:proofErr w:type="spellStart"/>
-      <w:proofErr w:type="gramStart"/>
       <w:r>
         <w:t>res.session</w:t>
       </w:r>
       <w:proofErr w:type="spellEnd"/>
-      <w:proofErr w:type="gramEnd"/>
       <w:r>
         <w:t xml:space="preserve"> / </w:t>
       </w:r>
@@ -1216,12 +1120,10 @@
         <w:t xml:space="preserve">(...), inspect </w:t>
       </w:r>
       <w:proofErr w:type="spellStart"/>
-      <w:proofErr w:type="gramStart"/>
       <w:r>
         <w:t>res.error</w:t>
       </w:r>
       <w:proofErr w:type="spellEnd"/>
-      <w:proofErr w:type="gramEnd"/>
       <w:r>
         <w:t xml:space="preserve">, and if no error check </w:t>
       </w:r>
@@ -1234,12 +1136,10 @@
         <w:t xml:space="preserve"> or </w:t>
       </w:r>
       <w:proofErr w:type="spellStart"/>
-      <w:proofErr w:type="gramStart"/>
       <w:r>
         <w:t>res.session</w:t>
       </w:r>
       <w:proofErr w:type="spellEnd"/>
-      <w:proofErr w:type="gramEnd"/>
       <w:r>
         <w:t>. If your project requires email confirm, show a message asking the user to confirm email.</w:t>
       </w:r>
@@ -1271,12 +1171,10 @@
         <w:t xml:space="preserve"> wrap calls in try/catch or inspect </w:t>
       </w:r>
       <w:proofErr w:type="spellStart"/>
-      <w:proofErr w:type="gramStart"/>
       <w:r>
         <w:t>response.error</w:t>
       </w:r>
       <w:proofErr w:type="spellEnd"/>
-      <w:proofErr w:type="gramEnd"/>
       <w:r>
         <w:t xml:space="preserve"> and convert to user-friendly messages.</w:t>
       </w:r>
@@ -1359,20 +1257,10 @@
         <w:t xml:space="preserve"> use </w:t>
       </w:r>
       <w:proofErr w:type="spellStart"/>
-      <w:proofErr w:type="gramStart"/>
-      <w:r>
-        <w:t>Supabase.instance.client</w:t>
-      </w:r>
-      <w:proofErr w:type="gramEnd"/>
-      <w:r>
-        <w:t>.</w:t>
-      </w:r>
-      <w:proofErr w:type="gramStart"/>
-      <w:r>
-        <w:t>auth.onAuthStateChange</w:t>
-      </w:r>
-      <w:proofErr w:type="spellEnd"/>
-      <w:proofErr w:type="gramEnd"/>
+      <w:r>
+        <w:t>Supabase.instance.client.auth.onAuthStateChange</w:t>
+      </w:r>
+      <w:proofErr w:type="spellEnd"/>
       <w:r>
         <w:t xml:space="preserve"> (or equivalent) to react when session changes (e.g., token refresh, sign-out from another device).</w:t>
       </w:r>
@@ -1525,17 +1413,12 @@
         <w:t xml:space="preserve">Future&lt;void&gt; </w:t>
       </w:r>
       <w:proofErr w:type="spellStart"/>
-      <w:proofErr w:type="gramStart"/>
       <w:r>
         <w:t>signInOrThrow</w:t>
       </w:r>
       <w:proofErr w:type="spellEnd"/>
       <w:r>
-        <w:t>(</w:t>
-      </w:r>
-      <w:proofErr w:type="gramEnd"/>
-      <w:r>
-        <w:t>{</w:t>
+        <w:t>({</w:t>
       </w:r>
     </w:p>
     <w:p>
@@ -1558,12 +1441,10 @@
         <w:t xml:space="preserve">  final res = await _</w:t>
       </w:r>
       <w:proofErr w:type="spellStart"/>
-      <w:proofErr w:type="gramStart"/>
       <w:r>
         <w:t>auth.signInWithPassword</w:t>
       </w:r>
       <w:proofErr w:type="spellEnd"/>
-      <w:proofErr w:type="gramEnd"/>
       <w:r>
         <w:t>(email: email, password: password);</w:t>
       </w:r>
@@ -1574,17 +1455,12 @@
         <w:t xml:space="preserve">  if (</w:t>
       </w:r>
       <w:proofErr w:type="spellStart"/>
-      <w:proofErr w:type="gramStart"/>
       <w:r>
         <w:t>res.error</w:t>
       </w:r>
       <w:proofErr w:type="spellEnd"/>
       <w:r>
-        <w:t xml:space="preserve"> !=</w:t>
-      </w:r>
-      <w:proofErr w:type="gramEnd"/>
-      <w:r>
-        <w:t xml:space="preserve"> null) {</w:t>
+        <w:t xml:space="preserve"> != null) {</w:t>
       </w:r>
     </w:p>
     <w:p>
@@ -1592,13 +1468,8 @@
         <w:t xml:space="preserve">    throw Exception(</w:t>
       </w:r>
       <w:proofErr w:type="spellStart"/>
-      <w:proofErr w:type="gramStart"/>
-      <w:r>
-        <w:t>res.error!.</w:t>
-      </w:r>
-      <w:proofErr w:type="gramEnd"/>
-      <w:r>
-        <w:t>message</w:t>
+      <w:r>
+        <w:t>res.error!.message</w:t>
       </w:r>
       <w:proofErr w:type="spellEnd"/>
       <w:r>
@@ -1620,27 +1491,17 @@
         <w:t xml:space="preserve">  if (</w:t>
       </w:r>
       <w:proofErr w:type="spellStart"/>
-      <w:proofErr w:type="gramStart"/>
       <w:r>
         <w:t>res.session</w:t>
       </w:r>
       <w:proofErr w:type="spellEnd"/>
-      <w:proofErr w:type="gramEnd"/>
       <w:r>
         <w:t xml:space="preserve"> == null) {</w:t>
       </w:r>
     </w:p>
     <w:p>
       <w:r>
-        <w:t xml:space="preserve">    throw </w:t>
-      </w:r>
-      <w:proofErr w:type="gramStart"/>
-      <w:r>
-        <w:t>Exception(</w:t>
-      </w:r>
-      <w:proofErr w:type="gramEnd"/>
-      <w:r>
-        <w:t>'No session returned after sign in.');</w:t>
+        <w:t xml:space="preserve">    throw Exception('No session returned after sign in.');</w:t>
       </w:r>
     </w:p>
     <w:p>
@@ -1655,47 +1516,957 @@
     </w:p>
     <w:p>
       <w:r>
-        <w:t xml:space="preserve">This pattern lets your UI just try </w:t>
-      </w:r>
-      <w:proofErr w:type="gramStart"/>
-      <w:r>
-        <w:t>{ await</w:t>
-      </w:r>
-      <w:proofErr w:type="gramEnd"/>
+        <w:t xml:space="preserve">This pattern lets your UI just try { await </w:t>
+      </w:r>
+      <w:proofErr w:type="spellStart"/>
+      <w:r>
+        <w:t>authService.signInOrThrow</w:t>
+      </w:r>
+      <w:proofErr w:type="spellEnd"/>
+      <w:r>
+        <w:t>(...) } catch (e) { show error }.</w:t>
+      </w:r>
+    </w:p>
+    <w:p>
+      <w:pPr>
+        <w:jc w:val="center"/>
+        <w:rPr>
+          <w:b/>
+          <w:bCs/>
+          <w:sz w:val="28"/>
+          <w:szCs w:val="28"/>
+        </w:rPr>
+      </w:pPr>
+      <w:r>
+        <w:br/>
+      </w:r>
+      <w:r>
+        <w:rPr>
+          <w:b/>
+          <w:bCs/>
+          <w:sz w:val="28"/>
+          <w:szCs w:val="28"/>
+        </w:rPr>
+        <w:t>UPDATED SUPABASE AUTH SERVICE CODE FOR TASK 3:</w:t>
+      </w:r>
+    </w:p>
+    <w:p>
+      <w:r>
+        <w:t>import '</w:t>
+      </w:r>
+      <w:proofErr w:type="spellStart"/>
+      <w:r>
+        <w:t>package:supabase_flutter</w:t>
+      </w:r>
+      <w:proofErr w:type="spellEnd"/>
+      <w:r>
+        <w:t>/</w:t>
+      </w:r>
+      <w:proofErr w:type="spellStart"/>
+      <w:r>
+        <w:t>supabase_flutter.dart</w:t>
+      </w:r>
+      <w:proofErr w:type="spellEnd"/>
+      <w:r>
+        <w:t>';</w:t>
+      </w:r>
+    </w:p>
+    <w:p>
+      <w:r>
+        <w:t xml:space="preserve">class </w:t>
+      </w:r>
+      <w:proofErr w:type="spellStart"/>
+      <w:r>
+        <w:t>AuthService</w:t>
+      </w:r>
+      <w:proofErr w:type="spellEnd"/>
+      <w:r>
+        <w:t xml:space="preserve"> {</w:t>
+      </w:r>
+    </w:p>
+    <w:p>
+      <w:r>
+        <w:t xml:space="preserve">  final </w:t>
+      </w:r>
+      <w:proofErr w:type="spellStart"/>
+      <w:r>
+        <w:t>GoTrueClient</w:t>
+      </w:r>
+      <w:proofErr w:type="spellEnd"/>
+      <w:r>
+        <w:t xml:space="preserve"> _auth = </w:t>
+      </w:r>
+      <w:proofErr w:type="spellStart"/>
+      <w:r>
+        <w:t>Supabase.instance.client.auth</w:t>
+      </w:r>
+      <w:proofErr w:type="spellEnd"/>
+      <w:r>
+        <w:t>;</w:t>
+      </w:r>
+    </w:p>
+    <w:p>
+      <w:r>
+        <w:t>  Future&lt;</w:t>
+      </w:r>
+      <w:proofErr w:type="spellStart"/>
+      <w:r>
+        <w:t>AuthResponse</w:t>
+      </w:r>
+      <w:proofErr w:type="spellEnd"/>
+      <w:r>
+        <w:t xml:space="preserve">&gt; </w:t>
+      </w:r>
+      <w:proofErr w:type="spellStart"/>
+      <w:r>
+        <w:t>signIn</w:t>
+      </w:r>
+      <w:proofErr w:type="spellEnd"/>
+      <w:r>
+        <w:t>({</w:t>
+      </w:r>
+    </w:p>
+    <w:p>
+      <w:r>
+        <w:t>    required String email,</w:t>
+      </w:r>
+    </w:p>
+    <w:p>
+      <w:r>
+        <w:t>    required String password,</w:t>
+      </w:r>
+    </w:p>
+    <w:p>
+      <w:r>
+        <w:t>  }) async {</w:t>
+      </w:r>
+    </w:p>
+    <w:p>
+      <w:r>
+        <w:t>    return await _</w:t>
+      </w:r>
+      <w:proofErr w:type="spellStart"/>
+      <w:r>
+        <w:t>auth.signInWithPassword</w:t>
+      </w:r>
+      <w:proofErr w:type="spellEnd"/>
+      <w:r>
+        <w:t>(email: email, password: password);</w:t>
+      </w:r>
+    </w:p>
+    <w:p>
+      <w:r>
+        <w:t>  }</w:t>
+      </w:r>
+    </w:p>
+    <w:p>
+      <w:r>
+        <w:t>  Future&lt;</w:t>
+      </w:r>
+      <w:proofErr w:type="spellStart"/>
+      <w:r>
+        <w:t>AuthResponse</w:t>
+      </w:r>
+      <w:proofErr w:type="spellEnd"/>
+      <w:r>
+        <w:t xml:space="preserve">&gt; </w:t>
+      </w:r>
+      <w:proofErr w:type="spellStart"/>
+      <w:r>
+        <w:t>signUp</w:t>
+      </w:r>
+      <w:proofErr w:type="spellEnd"/>
+      <w:r>
+        <w:t>({</w:t>
+      </w:r>
+    </w:p>
+    <w:p>
+      <w:r>
+        <w:t>    required String email,</w:t>
+      </w:r>
+    </w:p>
+    <w:p>
+      <w:r>
+        <w:t>    required String password,</w:t>
+      </w:r>
+    </w:p>
+    <w:p>
+      <w:r>
+        <w:t xml:space="preserve">    String? </w:t>
+      </w:r>
+      <w:proofErr w:type="spellStart"/>
+      <w:r>
+        <w:t>firstName</w:t>
+      </w:r>
+      <w:proofErr w:type="spellEnd"/>
+      <w:r>
+        <w:t>,</w:t>
+      </w:r>
+    </w:p>
+    <w:p>
+      <w:r>
+        <w:t xml:space="preserve">    String? </w:t>
+      </w:r>
+      <w:proofErr w:type="spellStart"/>
+      <w:r>
+        <w:t>lastName</w:t>
+      </w:r>
+      <w:proofErr w:type="spellEnd"/>
+      <w:r>
+        <w:t>,</w:t>
+      </w:r>
+    </w:p>
+    <w:p>
+      <w:r>
+        <w:t xml:space="preserve">    String? </w:t>
+      </w:r>
+      <w:proofErr w:type="spellStart"/>
+      <w:r>
+        <w:t>phoneNo</w:t>
+      </w:r>
+      <w:proofErr w:type="spellEnd"/>
+      <w:r>
+        <w:t>,</w:t>
+      </w:r>
+    </w:p>
+    <w:p>
+      <w:r>
+        <w:t>  }) async {</w:t>
+      </w:r>
+    </w:p>
+    <w:p>
+      <w:r>
+        <w:t>    try {</w:t>
+      </w:r>
+    </w:p>
+    <w:p>
+      <w:r>
+        <w:lastRenderedPageBreak/>
+        <w:t xml:space="preserve">      final </w:t>
+      </w:r>
+      <w:proofErr w:type="spellStart"/>
+      <w:r>
+        <w:t>AuthResponse</w:t>
+      </w:r>
+      <w:proofErr w:type="spellEnd"/>
       <w:r>
         <w:t xml:space="preserve"> </w:t>
       </w:r>
       <w:proofErr w:type="spellStart"/>
       <w:r>
-        <w:t>authService.signInOrThrow</w:t>
-      </w:r>
-      <w:proofErr w:type="spellEnd"/>
-      <w:proofErr w:type="gramStart"/>
-      <w:r>
-        <w:t>(...) }</w:t>
-      </w:r>
-      <w:proofErr w:type="gramEnd"/>
-      <w:r>
-        <w:t xml:space="preserve"> catch (e) </w:t>
-      </w:r>
-      <w:proofErr w:type="gramStart"/>
-      <w:r>
-        <w:t>{ show</w:t>
-      </w:r>
-      <w:proofErr w:type="gramEnd"/>
+        <w:t>authResponse</w:t>
+      </w:r>
+      <w:proofErr w:type="spellEnd"/>
+      <w:r>
+        <w:t xml:space="preserve"> = await _</w:t>
+      </w:r>
+      <w:proofErr w:type="spellStart"/>
+      <w:r>
+        <w:t>auth.signUp</w:t>
+      </w:r>
+      <w:proofErr w:type="spellEnd"/>
+      <w:r>
+        <w:t>(</w:t>
+      </w:r>
+    </w:p>
+    <w:p>
+      <w:r>
+        <w:t>        email: email,</w:t>
+      </w:r>
+    </w:p>
+    <w:p>
+      <w:r>
+        <w:t>        password: password,</w:t>
+      </w:r>
+    </w:p>
+    <w:p>
+      <w:r>
+        <w:t>        data: {</w:t>
+      </w:r>
+    </w:p>
+    <w:p>
+      <w:r>
+        <w:t>          '</w:t>
+      </w:r>
+      <w:proofErr w:type="spellStart"/>
+      <w:r>
+        <w:t>first_name</w:t>
+      </w:r>
+      <w:proofErr w:type="spellEnd"/>
+      <w:r>
+        <w:t xml:space="preserve">': </w:t>
+      </w:r>
+      <w:proofErr w:type="spellStart"/>
+      <w:r>
+        <w:t>firstName</w:t>
+      </w:r>
+      <w:proofErr w:type="spellEnd"/>
+      <w:r>
+        <w:t>,</w:t>
+      </w:r>
+    </w:p>
+    <w:p>
+      <w:r>
+        <w:t>          '</w:t>
+      </w:r>
+      <w:proofErr w:type="spellStart"/>
+      <w:r>
+        <w:t>last_name</w:t>
+      </w:r>
+      <w:proofErr w:type="spellEnd"/>
+      <w:r>
+        <w:t xml:space="preserve">': </w:t>
+      </w:r>
+      <w:proofErr w:type="spellStart"/>
+      <w:r>
+        <w:t>lastName</w:t>
+      </w:r>
+      <w:proofErr w:type="spellEnd"/>
+      <w:r>
+        <w:t>,</w:t>
+      </w:r>
+    </w:p>
+    <w:p>
+      <w:r>
+        <w:t>          '</w:t>
+      </w:r>
+      <w:proofErr w:type="spellStart"/>
+      <w:r>
+        <w:t>phone_no</w:t>
+      </w:r>
+      <w:proofErr w:type="spellEnd"/>
+      <w:r>
+        <w:t xml:space="preserve">': </w:t>
+      </w:r>
+      <w:proofErr w:type="spellStart"/>
+      <w:r>
+        <w:t>phoneNo</w:t>
+      </w:r>
+      <w:proofErr w:type="spellEnd"/>
+      <w:r>
+        <w:t>,</w:t>
+      </w:r>
+    </w:p>
+    <w:p>
+      <w:r>
+        <w:t>        },</w:t>
+      </w:r>
+    </w:p>
+    <w:p>
+      <w:r>
+        <w:t>      );</w:t>
+      </w:r>
+    </w:p>
+    <w:p>
+      <w:r>
+        <w:t xml:space="preserve">      return </w:t>
+      </w:r>
+      <w:proofErr w:type="spellStart"/>
+      <w:r>
+        <w:t>authResponse</w:t>
+      </w:r>
+      <w:proofErr w:type="spellEnd"/>
+      <w:r>
+        <w:t>;</w:t>
+      </w:r>
+    </w:p>
+    <w:p>
+      <w:r>
+        <w:t xml:space="preserve">    } on </w:t>
+      </w:r>
+      <w:proofErr w:type="spellStart"/>
+      <w:r>
+        <w:t>AuthException</w:t>
+      </w:r>
+      <w:proofErr w:type="spellEnd"/>
+      <w:r>
+        <w:t xml:space="preserve"> catch (e) {</w:t>
+      </w:r>
+    </w:p>
+    <w:p>
+      <w:r>
+        <w:t>      // Handle specific auth errors</w:t>
+      </w:r>
+    </w:p>
+    <w:p>
+      <w:r>
+        <w:t>      print('Auth Error during sign up: ${</w:t>
+      </w:r>
+      <w:proofErr w:type="spellStart"/>
+      <w:r>
+        <w:t>e.message</w:t>
+      </w:r>
+      <w:proofErr w:type="spellEnd"/>
+      <w:r>
+        <w:t>}');</w:t>
+      </w:r>
+    </w:p>
+    <w:p/>
+    <w:p>
+      <w:r>
+        <w:t>      if (</w:t>
+      </w:r>
+      <w:proofErr w:type="spellStart"/>
+      <w:r>
+        <w:t>e.message.contains</w:t>
+      </w:r>
+      <w:proofErr w:type="spellEnd"/>
+      <w:r>
+        <w:t>('already registered')) {</w:t>
+      </w:r>
+    </w:p>
+    <w:p>
+      <w:r>
+        <w:t xml:space="preserve">        throw </w:t>
+      </w:r>
+      <w:proofErr w:type="spellStart"/>
+      <w:r>
+        <w:t>AuthException</w:t>
+      </w:r>
+      <w:proofErr w:type="spellEnd"/>
+      <w:r>
+        <w:t>('Email already registered. Please try logging in.');</w:t>
+      </w:r>
+    </w:p>
+    <w:p>
+      <w:r>
+        <w:t>      }</w:t>
+      </w:r>
+    </w:p>
+    <w:p>
+      <w:r>
+        <w:t>      rethrow; // Re-throw other auth exceptions</w:t>
+      </w:r>
+    </w:p>
+    <w:p>
+      <w:r>
+        <w:t>    } catch (e) {</w:t>
+      </w:r>
+    </w:p>
+    <w:p>
+      <w:r>
+        <w:t>      // Catch any other unexpected errors</w:t>
+      </w:r>
+    </w:p>
+    <w:p>
+      <w:r>
+        <w:t>      print('Unexpected error during sign up: $e');</w:t>
+      </w:r>
+    </w:p>
+    <w:p>
+      <w:r>
+        <w:t>      throw Exception('An unexpected error occurred during sign up.');</w:t>
+      </w:r>
+    </w:p>
+    <w:p>
+      <w:r>
+        <w:t>    }</w:t>
+      </w:r>
+    </w:p>
+    <w:p>
+      <w:r>
+        <w:t>  }</w:t>
+      </w:r>
+    </w:p>
+    <w:p>
+      <w:r>
+        <w:t xml:space="preserve">  Future&lt;void&gt; </w:t>
+      </w:r>
+      <w:proofErr w:type="spellStart"/>
+      <w:r>
+        <w:t>signOut</w:t>
+      </w:r>
+      <w:proofErr w:type="spellEnd"/>
+      <w:r>
+        <w:t>() async {</w:t>
+      </w:r>
+    </w:p>
+    <w:p>
+      <w:r>
+        <w:t>    await _</w:t>
+      </w:r>
+      <w:proofErr w:type="spellStart"/>
+      <w:r>
+        <w:t>auth.signOut</w:t>
+      </w:r>
+      <w:proofErr w:type="spellEnd"/>
+      <w:r>
+        <w:t>();</w:t>
+      </w:r>
+    </w:p>
+    <w:p>
+      <w:r>
+        <w:t>  }</w:t>
+      </w:r>
+    </w:p>
+    <w:p>
+      <w:r>
+        <w:t>  // Simple auth state check</w:t>
+      </w:r>
+    </w:p>
+    <w:p>
+      <w:r>
+        <w:lastRenderedPageBreak/>
+        <w:t xml:space="preserve">  User? get </w:t>
+      </w:r>
+      <w:proofErr w:type="spellStart"/>
+      <w:r>
+        <w:t>currentUser</w:t>
+      </w:r>
+      <w:proofErr w:type="spellEnd"/>
+      <w:r>
+        <w:t xml:space="preserve"> =&gt; _</w:t>
+      </w:r>
+      <w:proofErr w:type="spellStart"/>
+      <w:r>
+        <w:t>auth.currentUser</w:t>
+      </w:r>
+      <w:proofErr w:type="spellEnd"/>
+      <w:r>
+        <w:t>;</w:t>
+      </w:r>
+    </w:p>
+    <w:p>
+      <w:r>
+        <w:t>  // Auth state changes stream</w:t>
+      </w:r>
+    </w:p>
+    <w:p>
+      <w:r>
+        <w:t>  Stream&lt;</w:t>
+      </w:r>
+      <w:proofErr w:type="spellStart"/>
+      <w:r>
+        <w:t>AuthState</w:t>
+      </w:r>
+      <w:proofErr w:type="spellEnd"/>
+      <w:r>
+        <w:t xml:space="preserve">&gt; get </w:t>
+      </w:r>
+      <w:proofErr w:type="spellStart"/>
+      <w:r>
+        <w:t>authStateChanges</w:t>
+      </w:r>
+      <w:proofErr w:type="spellEnd"/>
+      <w:r>
+        <w:t xml:space="preserve"> =&gt; _</w:t>
+      </w:r>
+      <w:proofErr w:type="spellStart"/>
+      <w:r>
+        <w:t>auth.onAuthStateChange</w:t>
+      </w:r>
+      <w:proofErr w:type="spellEnd"/>
+      <w:r>
+        <w:t>;</w:t>
+      </w:r>
+    </w:p>
+    <w:p>
+      <w:pPr>
+        <w:rPr>
+          <w:sz w:val="28"/>
+          <w:szCs w:val="28"/>
+        </w:rPr>
+      </w:pPr>
+      <w:r>
+        <w:t>}</w:t>
+      </w:r>
+    </w:p>
+    <w:p>
+      <w:pPr>
+        <w:rPr>
+          <w:b/>
+          <w:bCs/>
+          <w:sz w:val="28"/>
+          <w:szCs w:val="28"/>
+        </w:rPr>
+      </w:pPr>
+      <w:r>
+        <w:rPr>
+          <w:sz w:val="28"/>
+          <w:szCs w:val="28"/>
+        </w:rPr>
+        <w:t xml:space="preserve">                                         </w:t>
+      </w:r>
+      <w:r>
+        <w:rPr>
+          <w:b/>
+          <w:bCs/>
+          <w:sz w:val="28"/>
+          <w:szCs w:val="28"/>
+        </w:rPr>
+        <w:t>CODE BREAKDOWN</w:t>
+      </w:r>
+    </w:p>
+    <w:p>
+      <w:r>
+        <w:t>Bro Explain "Future&lt;</w:t>
+      </w:r>
+      <w:proofErr w:type="spellStart"/>
+      <w:r>
+        <w:t>AuthResponse</w:t>
+      </w:r>
+      <w:proofErr w:type="spellEnd"/>
+      <w:r>
+        <w:t xml:space="preserve">&gt; </w:t>
+      </w:r>
+      <w:proofErr w:type="spellStart"/>
+      <w:r>
+        <w:t>signUp</w:t>
+      </w:r>
+      <w:proofErr w:type="spellEnd"/>
+      <w:r>
+        <w:t>({</w:t>
+      </w:r>
+    </w:p>
+    <w:p>
+      <w:r>
+        <w:t xml:space="preserve">  required String email,</w:t>
+      </w:r>
+    </w:p>
+    <w:p>
+      <w:r>
+        <w:t xml:space="preserve">  required String password,</w:t>
+      </w:r>
+    </w:p>
+    <w:p>
+      <w:r>
+        <w:t xml:space="preserve">  String? </w:t>
+      </w:r>
+      <w:proofErr w:type="spellStart"/>
+      <w:r>
+        <w:t>firstName</w:t>
+      </w:r>
+      <w:proofErr w:type="spellEnd"/>
+      <w:r>
+        <w:t>,</w:t>
+      </w:r>
+    </w:p>
+    <w:p>
+      <w:r>
+        <w:t xml:space="preserve">  String? </w:t>
+      </w:r>
+      <w:proofErr w:type="spellStart"/>
+      <w:r>
+        <w:t>lastName</w:t>
+      </w:r>
+      <w:proofErr w:type="spellEnd"/>
+      <w:r>
+        <w:t>,</w:t>
+      </w:r>
+    </w:p>
+    <w:p>
+      <w:r>
+        <w:t xml:space="preserve">  String? </w:t>
+      </w:r>
+      <w:proofErr w:type="spellStart"/>
+      <w:r>
+        <w:t>phoneNo</w:t>
+      </w:r>
+      <w:proofErr w:type="spellEnd"/>
+      <w:r>
+        <w:t>,</w:t>
+      </w:r>
+    </w:p>
+    <w:p>
+      <w:r>
+        <w:t>}) async {</w:t>
+      </w:r>
+    </w:p>
+    <w:p>
+      <w:r>
+        <w:t xml:space="preserve">  try {</w:t>
+      </w:r>
+    </w:p>
+    <w:p>
+      <w:r>
+        <w:t xml:space="preserve">    final </w:t>
+      </w:r>
+      <w:proofErr w:type="spellStart"/>
+      <w:r>
+        <w:t>AuthResponse</w:t>
+      </w:r>
+      <w:proofErr w:type="spellEnd"/>
       <w:r>
         <w:t xml:space="preserve"> </w:t>
       </w:r>
-      <w:proofErr w:type="gramStart"/>
-      <w:r>
-        <w:t>error }</w:t>
-      </w:r>
-      <w:proofErr w:type="gramEnd"/>
-      <w:r>
-        <w:t>.</w:t>
-      </w:r>
-    </w:p>
-    <w:p/>
+      <w:proofErr w:type="spellStart"/>
+      <w:r>
+        <w:t>authResponse</w:t>
+      </w:r>
+      <w:proofErr w:type="spellEnd"/>
+      <w:r>
+        <w:t xml:space="preserve"> = await _</w:t>
+      </w:r>
+      <w:proofErr w:type="spellStart"/>
+      <w:r>
+        <w:t>auth.signUp</w:t>
+      </w:r>
+      <w:proofErr w:type="spellEnd"/>
+      <w:r>
+        <w:t>(</w:t>
+      </w:r>
+    </w:p>
+    <w:p>
+      <w:r>
+        <w:t xml:space="preserve">      email: email,</w:t>
+      </w:r>
+    </w:p>
+    <w:p>
+      <w:r>
+        <w:t xml:space="preserve">      password: password,</w:t>
+      </w:r>
+    </w:p>
+    <w:p>
+      <w:r>
+        <w:t xml:space="preserve">      data: {</w:t>
+      </w:r>
+    </w:p>
+    <w:p>
+      <w:r>
+        <w:t xml:space="preserve">        '</w:t>
+      </w:r>
+      <w:proofErr w:type="spellStart"/>
+      <w:r>
+        <w:t>first_name</w:t>
+      </w:r>
+      <w:proofErr w:type="spellEnd"/>
+      <w:r>
+        <w:t xml:space="preserve">': </w:t>
+      </w:r>
+      <w:proofErr w:type="spellStart"/>
+      <w:r>
+        <w:t>firstName</w:t>
+      </w:r>
+      <w:proofErr w:type="spellEnd"/>
+      <w:r>
+        <w:t>,</w:t>
+      </w:r>
+    </w:p>
+    <w:p>
+      <w:r>
+        <w:t xml:space="preserve">        '</w:t>
+      </w:r>
+      <w:proofErr w:type="spellStart"/>
+      <w:r>
+        <w:t>last_name</w:t>
+      </w:r>
+      <w:proofErr w:type="spellEnd"/>
+      <w:r>
+        <w:t xml:space="preserve">': </w:t>
+      </w:r>
+      <w:proofErr w:type="spellStart"/>
+      <w:r>
+        <w:t>lastName</w:t>
+      </w:r>
+      <w:proofErr w:type="spellEnd"/>
+      <w:r>
+        <w:t>,</w:t>
+      </w:r>
+    </w:p>
+    <w:p>
+      <w:r>
+        <w:t xml:space="preserve">        '</w:t>
+      </w:r>
+      <w:proofErr w:type="spellStart"/>
+      <w:r>
+        <w:t>phone_no</w:t>
+      </w:r>
+      <w:proofErr w:type="spellEnd"/>
+      <w:r>
+        <w:t xml:space="preserve">': </w:t>
+      </w:r>
+      <w:proofErr w:type="spellStart"/>
+      <w:r>
+        <w:t>phoneNo</w:t>
+      </w:r>
+      <w:proofErr w:type="spellEnd"/>
+      <w:r>
+        <w:t>,</w:t>
+      </w:r>
+    </w:p>
+    <w:p>
+      <w:r>
+        <w:t xml:space="preserve">      },</w:t>
+      </w:r>
+    </w:p>
+    <w:p>
+      <w:r>
+        <w:t xml:space="preserve">    );</w:t>
+      </w:r>
+    </w:p>
+    <w:p>
+      <w:r>
+        <w:t xml:space="preserve">    return </w:t>
+      </w:r>
+      <w:proofErr w:type="spellStart"/>
+      <w:r>
+        <w:t>authResponse</w:t>
+      </w:r>
+      <w:proofErr w:type="spellEnd"/>
+      <w:r>
+        <w:t>;</w:t>
+      </w:r>
+    </w:p>
+    <w:p>
+      <w:r>
+        <w:t xml:space="preserve">  } on </w:t>
+      </w:r>
+      <w:proofErr w:type="spellStart"/>
+      <w:r>
+        <w:t>AuthException</w:t>
+      </w:r>
+      <w:proofErr w:type="spellEnd"/>
+      <w:r>
+        <w:t xml:space="preserve"> catch (e) {</w:t>
+      </w:r>
+    </w:p>
+    <w:p>
+      <w:r>
+        <w:t xml:space="preserve">    print('Auth Error during sign up: ${</w:t>
+      </w:r>
+      <w:proofErr w:type="spellStart"/>
+      <w:r>
+        <w:t>e.message</w:t>
+      </w:r>
+      <w:proofErr w:type="spellEnd"/>
+      <w:r>
+        <w:t>}');</w:t>
+      </w:r>
+    </w:p>
+    <w:p>
+      <w:r>
+        <w:t xml:space="preserve">    if (</w:t>
+      </w:r>
+      <w:proofErr w:type="spellStart"/>
+      <w:r>
+        <w:t>e.message.contains</w:t>
+      </w:r>
+      <w:proofErr w:type="spellEnd"/>
+      <w:r>
+        <w:t>('already registered')) {</w:t>
+      </w:r>
+    </w:p>
+    <w:p>
+      <w:r>
+        <w:t xml:space="preserve">      throw </w:t>
+      </w:r>
+      <w:proofErr w:type="spellStart"/>
+      <w:r>
+        <w:t>AuthException</w:t>
+      </w:r>
+      <w:proofErr w:type="spellEnd"/>
+      <w:r>
+        <w:t>('Email already registered. Please try logging in.');</w:t>
+      </w:r>
+    </w:p>
+    <w:p>
+      <w:r>
+        <w:t xml:space="preserve">    }</w:t>
+      </w:r>
+    </w:p>
+    <w:p>
+      <w:r>
+        <w:lastRenderedPageBreak/>
+        <w:t xml:space="preserve">    rethrow;</w:t>
+      </w:r>
+    </w:p>
+    <w:p>
+      <w:r>
+        <w:t xml:space="preserve">  } catch (e) {</w:t>
+      </w:r>
+    </w:p>
+    <w:p>
+      <w:r>
+        <w:t xml:space="preserve">    print('Unexpected error during sign up: $e');</w:t>
+      </w:r>
+    </w:p>
+    <w:p>
+      <w:r>
+        <w:t xml:space="preserve">    throw Exception('An unexpected error occurred during sign up.');</w:t>
+      </w:r>
+    </w:p>
+    <w:p>
+      <w:r>
+        <w:t xml:space="preserve">  }</w:t>
+      </w:r>
+    </w:p>
+    <w:p>
+      <w:r>
+        <w:t xml:space="preserve">} </w:t>
+      </w:r>
+      <w:r>
+        <w:br/>
+      </w:r>
+      <w:r>
+        <w:t>// Simple auth state check</w:t>
+      </w:r>
+    </w:p>
+    <w:p>
+      <w:r>
+        <w:t xml:space="preserve">  User? get </w:t>
+      </w:r>
+      <w:proofErr w:type="spellStart"/>
+      <w:r>
+        <w:t>currentUser</w:t>
+      </w:r>
+      <w:proofErr w:type="spellEnd"/>
+      <w:r>
+        <w:t xml:space="preserve"> =&gt; _</w:t>
+      </w:r>
+      <w:proofErr w:type="spellStart"/>
+      <w:r>
+        <w:t>auth.currentUser</w:t>
+      </w:r>
+      <w:proofErr w:type="spellEnd"/>
+      <w:r>
+        <w:t>;</w:t>
+      </w:r>
+    </w:p>
+    <w:p>
+      <w:r>
+        <w:t>  // Auth state changes stream</w:t>
+      </w:r>
+    </w:p>
+    <w:p>
+      <w:r>
+        <w:t>  Stream&lt;</w:t>
+      </w:r>
+      <w:proofErr w:type="spellStart"/>
+      <w:r>
+        <w:t>AuthState</w:t>
+      </w:r>
+      <w:proofErr w:type="spellEnd"/>
+      <w:r>
+        <w:t xml:space="preserve">&gt; get </w:t>
+      </w:r>
+      <w:proofErr w:type="spellStart"/>
+      <w:r>
+        <w:t>authStateChanges</w:t>
+      </w:r>
+      <w:proofErr w:type="spellEnd"/>
+      <w:r>
+        <w:t xml:space="preserve"> =&gt; _</w:t>
+      </w:r>
+      <w:proofErr w:type="spellStart"/>
+      <w:r>
+        <w:t>auth.onAuthStateChange</w:t>
+      </w:r>
+      <w:proofErr w:type="spellEnd"/>
+      <w:r>
+        <w:t>;</w:t>
+      </w:r>
+      <w:r>
+        <w:t>" part of Code in '</w:t>
+      </w:r>
+      <w:proofErr w:type="spellStart"/>
+      <w:r>
+        <w:t>auth_service.dart</w:t>
+      </w:r>
+      <w:proofErr w:type="spellEnd"/>
+      <w:r>
+        <w:t>' in detail?</w:t>
+      </w:r>
+    </w:p>
     <w:sectPr>
       <w:pgSz w:w="11906" w:h="16838"/>
       <w:pgMar w:top="1440" w:right="1440" w:bottom="1440" w:left="1440" w:header="708" w:footer="708" w:gutter="0"/>

</xml_diff>